<commit_message>
Final- Add Admin system
</commit_message>
<xml_diff>
--- a/הגשה סופית/משימה 3.docx
+++ b/הגשה סופית/משימה 3.docx
@@ -60,7 +60,7 @@
           <w:u w:val="single"/>
         </w:rPr>
         <w:drawing>
-          <wp:inline distT="0" distB="0" distL="0" distR="0" wp14:anchorId="6135F7AB" wp14:editId="733C4A86">
+          <wp:inline distT="0" distB="0" distL="0" distR="0" wp14:anchorId="6135F7AB" wp14:editId="3DF37CCB">
             <wp:extent cx="5274310" cy="3798570"/>
             <wp:effectExtent l="0" t="0" r="0" b="0"/>
             <wp:docPr id="329030656" name="תמונה 1"/>
@@ -465,6 +465,7 @@
       <w:r>
         <w:rPr>
           <w:rFonts w:cs="Arial"/>
+          <w:noProof/>
           <w:sz w:val="28"/>
           <w:szCs w:val="28"/>
           <w:u w:val="single"/>
@@ -836,6 +837,7 @@
       <w:r>
         <w:rPr>
           <w:rFonts w:cs="Arial"/>
+          <w:noProof/>
           <w:sz w:val="28"/>
           <w:szCs w:val="28"/>
           <w:u w:val="single"/>
@@ -938,7 +940,7 @@
           <w:lang w:val="he-IL"/>
         </w:rPr>
         <w:drawing>
-          <wp:inline distT="0" distB="0" distL="0" distR="0" wp14:anchorId="2230E95D" wp14:editId="7FF19DB6">
+          <wp:inline distT="0" distB="0" distL="0" distR="0" wp14:anchorId="2230E95D" wp14:editId="66AAB520">
             <wp:extent cx="4733248" cy="2519916"/>
             <wp:effectExtent l="0" t="0" r="4445" b="0"/>
             <wp:docPr id="1387843114" name="תמונה 6"/>
@@ -988,6 +990,7 @@
           <w:sz w:val="28"/>
           <w:szCs w:val="28"/>
           <w:u w:val="single"/>
+          <w:rtl/>
         </w:rPr>
       </w:pPr>
       <w:r>
@@ -995,6 +998,7 @@
           <w:rFonts w:cs="Arial"/>
           <w:b/>
           <w:bCs/>
+          <w:noProof/>
           <w:sz w:val="28"/>
           <w:szCs w:val="28"/>
           <w:u w:val="single"/>
@@ -1036,6 +1040,213 @@
           </wp:inline>
         </w:drawing>
       </w:r>
+    </w:p>
+    <w:p>
+      <w:pPr>
+        <w:rPr>
+          <w:sz w:val="28"/>
+          <w:szCs w:val="28"/>
+          <w:u w:val="single"/>
+          <w:rtl/>
+        </w:rPr>
+      </w:pPr>
+      <w:r>
+        <w:rPr>
+          <w:rFonts w:hint="cs"/>
+          <w:sz w:val="28"/>
+          <w:szCs w:val="28"/>
+          <w:u w:val="single"/>
+          <w:rtl/>
+        </w:rPr>
+        <w:lastRenderedPageBreak/>
+        <w:t xml:space="preserve">מסך </w:t>
+      </w:r>
+      <w:proofErr w:type="spellStart"/>
+      <w:r>
+        <w:rPr>
+          <w:rFonts w:hint="cs"/>
+          <w:sz w:val="28"/>
+          <w:szCs w:val="28"/>
+          <w:u w:val="single"/>
+          <w:rtl/>
+        </w:rPr>
+        <w:t>אדמין</w:t>
+      </w:r>
+      <w:proofErr w:type="spellEnd"/>
+      <w:r>
+        <w:rPr>
+          <w:rFonts w:hint="cs"/>
+          <w:sz w:val="28"/>
+          <w:szCs w:val="28"/>
+          <w:u w:val="single"/>
+          <w:rtl/>
+        </w:rPr>
+        <w:t>:</w:t>
+      </w:r>
+    </w:p>
+    <w:p>
+      <w:pPr>
+        <w:rPr>
+          <w:sz w:val="28"/>
+          <w:szCs w:val="28"/>
+          <w:u w:val="single"/>
+          <w:rtl/>
+        </w:rPr>
+      </w:pPr>
+      <w:r>
+        <w:rPr>
+          <w:noProof/>
+          <w:sz w:val="28"/>
+          <w:szCs w:val="28"/>
+          <w:u w:val="single"/>
+          <w:rtl/>
+          <w:lang w:val="he-IL"/>
+        </w:rPr>
+        <w:drawing>
+          <wp:inline distT="0" distB="0" distL="0" distR="0" wp14:anchorId="17D6BA17" wp14:editId="60FD5878">
+            <wp:extent cx="5274310" cy="2679700"/>
+            <wp:effectExtent l="0" t="0" r="0" b="0"/>
+            <wp:docPr id="1215266555" name="תמונה 1"/>
+            <wp:cNvGraphicFramePr>
+              <a:graphicFrameLocks xmlns:a="http://schemas.openxmlformats.org/drawingml/2006/main" noChangeAspect="1"/>
+            </wp:cNvGraphicFramePr>
+            <a:graphic xmlns:a="http://schemas.openxmlformats.org/drawingml/2006/main">
+              <a:graphicData uri="http://schemas.openxmlformats.org/drawingml/2006/picture">
+                <pic:pic xmlns:pic="http://schemas.openxmlformats.org/drawingml/2006/picture">
+                  <pic:nvPicPr>
+                    <pic:cNvPr id="1215266555" name="תמונה 1215266555"/>
+                    <pic:cNvPicPr/>
+                  </pic:nvPicPr>
+                  <pic:blipFill>
+                    <a:blip r:embed="rId16">
+                      <a:extLst>
+                        <a:ext uri="{28A0092B-C50C-407E-A947-70E740481C1C}">
+                          <a14:useLocalDpi xmlns:a14="http://schemas.microsoft.com/office/drawing/2010/main" val="0"/>
+                        </a:ext>
+                      </a:extLst>
+                    </a:blip>
+                    <a:stretch>
+                      <a:fillRect/>
+                    </a:stretch>
+                  </pic:blipFill>
+                  <pic:spPr>
+                    <a:xfrm>
+                      <a:off x="0" y="0"/>
+                      <a:ext cx="5274310" cy="2679700"/>
+                    </a:xfrm>
+                    <a:prstGeom prst="rect">
+                      <a:avLst/>
+                    </a:prstGeom>
+                  </pic:spPr>
+                </pic:pic>
+              </a:graphicData>
+            </a:graphic>
+          </wp:inline>
+        </w:drawing>
+      </w:r>
+    </w:p>
+    <w:p>
+      <w:pPr>
+        <w:rPr>
+          <w:sz w:val="28"/>
+          <w:szCs w:val="28"/>
+          <w:u w:val="single"/>
+          <w:rtl/>
+        </w:rPr>
+      </w:pPr>
+    </w:p>
+    <w:p>
+      <w:pPr>
+        <w:rPr>
+          <w:sz w:val="28"/>
+          <w:szCs w:val="28"/>
+          <w:u w:val="single"/>
+          <w:rtl/>
+        </w:rPr>
+      </w:pPr>
+    </w:p>
+    <w:p>
+      <w:pPr>
+        <w:rPr>
+          <w:sz w:val="28"/>
+          <w:szCs w:val="28"/>
+          <w:u w:val="single"/>
+          <w:rtl/>
+        </w:rPr>
+      </w:pPr>
+      <w:r>
+        <w:rPr>
+          <w:noProof/>
+          <w:sz w:val="28"/>
+          <w:szCs w:val="28"/>
+          <w:u w:val="single"/>
+          <w:rtl/>
+          <w:lang w:val="he-IL"/>
+        </w:rPr>
+        <w:drawing>
+          <wp:inline distT="0" distB="0" distL="0" distR="0" wp14:anchorId="619A954F" wp14:editId="7237EDCD">
+            <wp:extent cx="5274310" cy="3117215"/>
+            <wp:effectExtent l="0" t="0" r="0" b="0"/>
+            <wp:docPr id="179774074" name="תמונה 2"/>
+            <wp:cNvGraphicFramePr>
+              <a:graphicFrameLocks xmlns:a="http://schemas.openxmlformats.org/drawingml/2006/main" noChangeAspect="1"/>
+            </wp:cNvGraphicFramePr>
+            <a:graphic xmlns:a="http://schemas.openxmlformats.org/drawingml/2006/main">
+              <a:graphicData uri="http://schemas.openxmlformats.org/drawingml/2006/picture">
+                <pic:pic xmlns:pic="http://schemas.openxmlformats.org/drawingml/2006/picture">
+                  <pic:nvPicPr>
+                    <pic:cNvPr id="179774074" name="תמונה 179774074"/>
+                    <pic:cNvPicPr/>
+                  </pic:nvPicPr>
+                  <pic:blipFill>
+                    <a:blip r:embed="rId17" cstate="print">
+                      <a:extLst>
+                        <a:ext uri="{28A0092B-C50C-407E-A947-70E740481C1C}">
+                          <a14:useLocalDpi xmlns:a14="http://schemas.microsoft.com/office/drawing/2010/main" val="0"/>
+                        </a:ext>
+                      </a:extLst>
+                    </a:blip>
+                    <a:stretch>
+                      <a:fillRect/>
+                    </a:stretch>
+                  </pic:blipFill>
+                  <pic:spPr>
+                    <a:xfrm>
+                      <a:off x="0" y="0"/>
+                      <a:ext cx="5274310" cy="3117215"/>
+                    </a:xfrm>
+                    <a:prstGeom prst="rect">
+                      <a:avLst/>
+                    </a:prstGeom>
+                  </pic:spPr>
+                </pic:pic>
+              </a:graphicData>
+            </a:graphic>
+          </wp:inline>
+        </w:drawing>
+      </w:r>
+    </w:p>
+    <w:p>
+      <w:pPr>
+        <w:rPr>
+          <w:rFonts w:hint="cs"/>
+          <w:sz w:val="28"/>
+          <w:szCs w:val="28"/>
+          <w:u w:val="single"/>
+          <w:rtl/>
+        </w:rPr>
+      </w:pPr>
+    </w:p>
+    <w:p>
+      <w:pPr>
+        <w:rPr>
+          <w:b/>
+          <w:bCs/>
+          <w:sz w:val="28"/>
+          <w:szCs w:val="28"/>
+          <w:u w:val="single"/>
+        </w:rPr>
+      </w:pPr>
     </w:p>
     <w:sectPr>
       <w:pgSz w:w="11906" w:h="16838"/>

</xml_diff>